<commit_message>
updated data paths for linearreg
</commit_message>
<xml_diff>
--- a/reports/Project Final Report  (Risk Predictor - Cardiovascular Diseases).docx
+++ b/reports/Project Final Report  (Risk Predictor - Cardiovascular Diseases).docx
@@ -455,6 +455,7 @@
           <w:id w:val="-120465394"/>
           <w:citation/>
         </w:sdtPr>
+        <w:sdtEndPr/>
         <w:sdtContent>
           <w:r>
             <w:rPr>
@@ -4884,6 +4885,7 @@
           <w:id w:val="-101034741"/>
           <w:citation/>
         </w:sdtPr>
+        <w:sdtEndPr/>
         <w:sdtContent>
           <w:r>
             <w:fldChar w:fldCharType="begin"/>
@@ -5022,20 +5024,6 @@
         <w:jc w:val="both"/>
       </w:pPr>
       <w:r>
-        <w:t>Multinomial Regression</w:t>
-      </w:r>
-    </w:p>
-    <w:p>
-      <w:pPr>
-        <w:pStyle w:val="ListParagraph"/>
-        <w:numPr>
-          <w:ilvl w:val="0"/>
-          <w:numId w:val="43"/>
-        </w:numPr>
-        <w:ind w:firstLine="14.40pt"/>
-        <w:jc w:val="both"/>
-      </w:pPr>
-      <w:r>
         <w:t>Naïve Bayes</w:t>
       </w:r>
     </w:p>
@@ -5472,24 +5460,14 @@
       <w:r>
         <w:t xml:space="preserve">Table </w:t>
       </w:r>
-      <w:r>
-        <w:fldChar w:fldCharType="begin"/>
-      </w:r>
-      <w:r>
-        <w:instrText xml:space="preserve"> SEQ Table \* ARABIC </w:instrText>
-      </w:r>
-      <w:r>
-        <w:fldChar w:fldCharType="separate"/>
-      </w:r>
-      <w:r>
-        <w:rPr>
-          <w:noProof/>
-        </w:rPr>
-        <w:t>1</w:t>
-      </w:r>
-      <w:r>
-        <w:fldChar w:fldCharType="end"/>
-      </w:r>
+      <w:fldSimple w:instr=" SEQ Table \* ARABIC ">
+        <w:r>
+          <w:rPr>
+            <w:noProof/>
+          </w:rPr>
+          <w:t>1</w:t>
+        </w:r>
+      </w:fldSimple>
       <w:bookmarkEnd w:id="4"/>
       <w:r>
         <w:t xml:space="preserve"> Map of methodology steps to code modules</w:t>
@@ -5498,13 +5476,13 @@
     <w:tbl>
       <w:tblPr>
         <w:tblStyle w:val="TableGrid"/>
-        <w:tblW w:w="0pt" w:type="auto"/>
+        <w:tblW w:w="0pt" w:type="dxa"/>
         <w:tblInd w:w="0.25pt" w:type="dxa"/>
         <w:tblLook w:firstRow="1" w:lastRow="0" w:firstColumn="1" w:lastColumn="0" w:noHBand="0" w:noVBand="1"/>
       </w:tblPr>
       <w:tblGrid>
-        <w:gridCol w:w="899"/>
-        <w:gridCol w:w="1713"/>
+        <w:gridCol w:w="895"/>
+        <w:gridCol w:w="1707"/>
         <w:gridCol w:w="2416"/>
       </w:tblGrid>
       <w:tr>
@@ -5888,6 +5866,7 @@
           <w:id w:val="2028202565"/>
           <w:citation/>
         </w:sdtPr>
+        <w:sdtEndPr/>
         <w:sdtContent>
           <w:r>
             <w:fldChar w:fldCharType="begin"/>
@@ -6022,27 +6001,14 @@
         <w:lastRenderedPageBreak/>
         <w:t xml:space="preserve">Table </w:t>
       </w:r>
-      <w:r>
-        <w:fldChar w:fldCharType="begin"/>
-      </w:r>
-      <w:r>
-        <w:instrText xml:space="preserve"> SEQ Table \* ARABIC </w:instrText>
-      </w:r>
-      <w:r>
-        <w:fldChar w:fldCharType="separate"/>
-      </w:r>
-      <w:r>
-        <w:rPr>
-          <w:noProof/>
-        </w:rPr>
-        <w:t>2</w:t>
-      </w:r>
-      <w:r>
-        <w:rPr>
-          <w:noProof/>
-        </w:rPr>
-        <w:fldChar w:fldCharType="end"/>
-      </w:r>
+      <w:fldSimple w:instr=" SEQ Table \* ARABIC ">
+        <w:r>
+          <w:rPr>
+            <w:noProof/>
+          </w:rPr>
+          <w:t>2</w:t>
+        </w:r>
+      </w:fldSimple>
       <w:bookmarkEnd w:id="5"/>
       <w:r>
         <w:t xml:space="preserve"> </w:t>
@@ -6172,7 +6138,13 @@
               <w:rPr>
                 <w:rFonts w:ascii="Consolas" w:hAnsi="Consolas"/>
               </w:rPr>
-              <w:t>1.000</w:t>
+              <w:t>0.8612</w:t>
+            </w:r>
+            <w:r>
+              <w:rPr>
+                <w:rFonts w:ascii="Consolas" w:hAnsi="Consolas"/>
+              </w:rPr>
+              <w:t>*</w:t>
             </w:r>
           </w:p>
         </w:tc>
@@ -6221,55 +6193,6 @@
                 <w:rFonts w:ascii="Consolas" w:hAnsi="Consolas"/>
               </w:rPr>
               <w:t>0.4286</w:t>
-            </w:r>
-          </w:p>
-        </w:tc>
-      </w:tr>
-      <w:tr>
-        <w:trPr>
-          <w:tblHeader/>
-        </w:trPr>
-        <w:tc>
-          <w:tcPr>
-            <w:tcW w:w="84.80pt" w:type="dxa"/>
-          </w:tcPr>
-          <w:p>
-            <w:pPr>
-              <w:jc w:val="start"/>
-            </w:pPr>
-            <w:r>
-              <w:t>Multinomial Regression</w:t>
-            </w:r>
-          </w:p>
-        </w:tc>
-        <w:tc>
-          <w:tcPr>
-            <w:tcW w:w="99.25pt" w:type="dxa"/>
-          </w:tcPr>
-          <w:p>
-            <w:r>
-              <w:rPr>
-                <w:highlight w:val="yellow"/>
-              </w:rPr>
-              <w:t>Please verify module</w:t>
-            </w:r>
-          </w:p>
-        </w:tc>
-        <w:tc>
-          <w:tcPr>
-            <w:tcW w:w="67.10pt" w:type="dxa"/>
-          </w:tcPr>
-          <w:p>
-            <w:pPr>
-              <w:rPr>
-                <w:rFonts w:ascii="Consolas" w:hAnsi="Consolas"/>
-              </w:rPr>
-            </w:pPr>
-            <w:r>
-              <w:rPr>
-                <w:rFonts w:ascii="Consolas" w:hAnsi="Consolas"/>
-              </w:rPr>
-              <w:t>0.4467</w:t>
             </w:r>
           </w:p>
         </w:tc>
@@ -6412,6 +6335,16 @@
     <w:p>
       <w:pPr>
         <w:ind w:firstLine="14.40pt"/>
+        <w:jc w:val="start"/>
+      </w:pPr>
+      <w:r>
+        <w:t>*RMSE</w:t>
+      </w:r>
+    </w:p>
+    <w:p>
+      <w:pPr>
+        <w:ind w:firstLine="14.40pt"/>
+        <w:jc w:val="start"/>
       </w:pPr>
     </w:p>
     <w:p>
@@ -6648,24 +6581,14 @@
       <w:r>
         <w:t xml:space="preserve">Table </w:t>
       </w:r>
-      <w:r>
-        <w:fldChar w:fldCharType="begin"/>
-      </w:r>
-      <w:r>
-        <w:instrText xml:space="preserve"> SEQ Table \* ARABIC </w:instrText>
-      </w:r>
-      <w:r>
-        <w:fldChar w:fldCharType="separate"/>
-      </w:r>
-      <w:r>
-        <w:rPr>
-          <w:noProof/>
-        </w:rPr>
-        <w:t>3</w:t>
-      </w:r>
-      <w:r>
-        <w:fldChar w:fldCharType="end"/>
-      </w:r>
+      <w:fldSimple w:instr=" SEQ Table \* ARABIC ">
+        <w:r>
+          <w:rPr>
+            <w:noProof/>
+          </w:rPr>
+          <w:t>3</w:t>
+        </w:r>
+      </w:fldSimple>
       <w:bookmarkEnd w:id="6"/>
       <w:r>
         <w:t xml:space="preserve"> Sample output of 9 random datapoints</w:t>
@@ -6674,7 +6597,7 @@
     <w:tbl>
       <w:tblPr>
         <w:tblStyle w:val="TableGrid"/>
-        <w:tblW w:w="0pt" w:type="auto"/>
+        <w:tblW w:w="0pt" w:type="dxa"/>
         <w:tblInd w:w="49.40pt" w:type="dxa"/>
         <w:tblLook w:firstRow="1" w:lastRow="0" w:firstColumn="1" w:lastColumn="0" w:noHBand="0" w:noVBand="1"/>
       </w:tblPr>
@@ -7095,6 +7018,7 @@
           <w:id w:val="1370264807"/>
           <w:citation/>
         </w:sdtPr>
+        <w:sdtEndPr/>
         <w:sdtContent>
           <w:r>
             <w:fldChar w:fldCharType="begin"/>
@@ -7295,6 +7219,7 @@
           <w:id w:val="-724988231"/>
           <w:citation/>
         </w:sdtPr>
+        <w:sdtEndPr/>
         <w:sdtContent>
           <w:r>
             <w:rPr>
@@ -7473,24 +7398,14 @@
       <w:r>
         <w:t xml:space="preserve">Table </w:t>
       </w:r>
-      <w:r>
-        <w:fldChar w:fldCharType="begin"/>
-      </w:r>
-      <w:r>
-        <w:instrText xml:space="preserve"> SEQ Table \* ARABIC </w:instrText>
-      </w:r>
-      <w:r>
-        <w:fldChar w:fldCharType="separate"/>
-      </w:r>
-      <w:r>
-        <w:rPr>
-          <w:noProof/>
-        </w:rPr>
-        <w:t>4</w:t>
-      </w:r>
-      <w:r>
-        <w:fldChar w:fldCharType="end"/>
-      </w:r>
+      <w:fldSimple w:instr=" SEQ Table \* ARABIC ">
+        <w:r>
+          <w:rPr>
+            <w:noProof/>
+          </w:rPr>
+          <w:t>4</w:t>
+        </w:r>
+      </w:fldSimple>
       <w:bookmarkEnd w:id="7"/>
       <w:r>
         <w:t xml:space="preserve"> Division of Work</w:t>
@@ -7499,7 +7414,7 @@
     <w:tbl>
       <w:tblPr>
         <w:tblStyle w:val="TableGrid"/>
-        <w:tblW w:w="0pt" w:type="auto"/>
+        <w:tblW w:w="0pt" w:type="dxa"/>
         <w:tblLook w:firstRow="1" w:lastRow="0" w:firstColumn="1" w:lastColumn="0" w:noHBand="0" w:noVBand="1"/>
       </w:tblPr>
       <w:tblGrid>
@@ -7861,6 +7776,7 @@
           <w:docPartUnique/>
         </w:docPartObj>
       </w:sdtPr>
+      <w:sdtEndPr/>
       <w:sdtContent>
         <w:p>
           <w:pPr>
@@ -7955,7 +7871,7 @@
                 </w:tc>
                 <w:tc>
                   <w:tcPr>
-                    <w:tcW w:w="0pt" w:type="auto"/>
+                    <w:tcW w:w="0pt" w:type="dxa"/>
                     <w:hideMark/>
                   </w:tcPr>
                   <w:p>
@@ -8003,7 +7919,7 @@
                 </w:tc>
                 <w:tc>
                   <w:tcPr>
-                    <w:tcW w:w="0pt" w:type="auto"/>
+                    <w:tcW w:w="0pt" w:type="dxa"/>
                     <w:hideMark/>
                   </w:tcPr>
                   <w:p>
@@ -8051,7 +7967,7 @@
                 </w:tc>
                 <w:tc>
                   <w:tcPr>
-                    <w:tcW w:w="0pt" w:type="auto"/>
+                    <w:tcW w:w="0pt" w:type="dxa"/>
                     <w:hideMark/>
                   </w:tcPr>
                   <w:p>
@@ -8099,7 +8015,7 @@
                 </w:tc>
                 <w:tc>
                   <w:tcPr>
-                    <w:tcW w:w="0pt" w:type="auto"/>
+                    <w:tcW w:w="0pt" w:type="dxa"/>
                     <w:hideMark/>
                   </w:tcPr>
                   <w:p>
@@ -12310,7 +12226,7 @@
 </file>
 
 <file path=customXml/itemProps1.xml><?xml version="1.0" encoding="utf-8"?>
-<ds:datastoreItem xmlns:ds="http://purl.oclc.org/ooxml/officeDocument/customXml" ds:itemID="{D6FC8E38-0870-45E0-89F7-CF3B72770387}">
+<ds:datastoreItem xmlns:ds="http://purl.oclc.org/ooxml/officeDocument/customXml" ds:itemID="{DE184739-A46B-4696-9106-102F92B3945D}">
   <ds:schemaRefs>
     <ds:schemaRef ds:uri="http://schemas.openxmlformats.org/officeDocument/2006/bibliography"/>
   </ds:schemaRefs>

</xml_diff>

<commit_message>
updated Convert script to ignore all features <=0 to facilitate Naive Bayes
</commit_message>
<xml_diff>
--- a/reports/Project Final Report  (Risk Predictor - Cardiovascular Diseases).docx
+++ b/reports/Project Final Report  (Risk Predictor - Cardiovascular Diseases).docx
@@ -5049,6 +5049,20 @@
         <w:jc w:val="both"/>
       </w:pPr>
       <w:r>
+        <w:t>Naïve Bayes</w:t>
+      </w:r>
+    </w:p>
+    <w:p>
+      <w:pPr>
+        <w:pStyle w:val="ListParagraph"/>
+        <w:numPr>
+          <w:ilvl w:val="0"/>
+          <w:numId w:val="43"/>
+        </w:numPr>
+        <w:ind w:firstLine="14.40pt"/>
+        <w:jc w:val="both"/>
+      </w:pPr>
+      <w:r>
         <w:t>Linear Support Vector Classifier</w:t>
       </w:r>
     </w:p>
@@ -5457,14 +5471,27 @@
       <w:r>
         <w:t xml:space="preserve">Table </w:t>
       </w:r>
-      <w:fldSimple w:instr=" SEQ Table \* ARABIC ">
-        <w:r>
-          <w:rPr>
-            <w:noProof/>
-          </w:rPr>
-          <w:t>1</w:t>
-        </w:r>
-      </w:fldSimple>
+      <w:r>
+        <w:fldChar w:fldCharType="begin"/>
+      </w:r>
+      <w:r>
+        <w:instrText xml:space="preserve"> SEQ Table \* ARABIC </w:instrText>
+      </w:r>
+      <w:r>
+        <w:fldChar w:fldCharType="separate"/>
+      </w:r>
+      <w:r>
+        <w:rPr>
+          <w:noProof/>
+        </w:rPr>
+        <w:t>1</w:t>
+      </w:r>
+      <w:r>
+        <w:rPr>
+          <w:noProof/>
+        </w:rPr>
+        <w:fldChar w:fldCharType="end"/>
+      </w:r>
       <w:bookmarkEnd w:id="4"/>
       <w:r>
         <w:t xml:space="preserve"> Map of methodology steps to code modules</w:t>
@@ -5998,14 +6025,27 @@
         <w:lastRenderedPageBreak/>
         <w:t xml:space="preserve">Table </w:t>
       </w:r>
-      <w:fldSimple w:instr=" SEQ Table \* ARABIC ">
-        <w:r>
-          <w:rPr>
-            <w:noProof/>
-          </w:rPr>
-          <w:t>2</w:t>
-        </w:r>
-      </w:fldSimple>
+      <w:r>
+        <w:fldChar w:fldCharType="begin"/>
+      </w:r>
+      <w:r>
+        <w:instrText xml:space="preserve"> SEQ Table \* ARABIC </w:instrText>
+      </w:r>
+      <w:r>
+        <w:fldChar w:fldCharType="separate"/>
+      </w:r>
+      <w:r>
+        <w:rPr>
+          <w:noProof/>
+        </w:rPr>
+        <w:t>2</w:t>
+      </w:r>
+      <w:r>
+        <w:rPr>
+          <w:noProof/>
+        </w:rPr>
+        <w:fldChar w:fldCharType="end"/>
+      </w:r>
       <w:bookmarkEnd w:id="5"/>
       <w:r>
         <w:t xml:space="preserve"> </w:t>
@@ -6255,6 +6295,55 @@
               <w:jc w:val="start"/>
             </w:pPr>
             <w:r>
+              <w:t>Naïve Bayes</w:t>
+            </w:r>
+          </w:p>
+        </w:tc>
+        <w:tc>
+          <w:tcPr>
+            <w:tcW w:w="113.40pt" w:type="dxa"/>
+          </w:tcPr>
+          <w:p>
+            <w:proofErr w:type="spellStart"/>
+            <w:r>
+              <w:t>NaiveBayes</w:t>
+            </w:r>
+            <w:proofErr w:type="spellEnd"/>
+          </w:p>
+        </w:tc>
+        <w:tc>
+          <w:tcPr>
+            <w:tcW w:w="67.10pt" w:type="dxa"/>
+          </w:tcPr>
+          <w:p>
+            <w:r>
+              <w:rPr>
+                <w:rFonts w:ascii="Consolas" w:hAnsi="Consolas"/>
+              </w:rPr>
+              <w:t>0.468</w:t>
+            </w:r>
+            <w:r>
+              <w:rPr>
+                <w:rFonts w:ascii="Consolas" w:hAnsi="Consolas"/>
+              </w:rPr>
+              <w:t>1</w:t>
+            </w:r>
+          </w:p>
+        </w:tc>
+      </w:tr>
+      <w:tr>
+        <w:trPr>
+          <w:tblHeader/>
+        </w:trPr>
+        <w:tc>
+          <w:tcPr>
+            <w:tcW w:w="70.65pt" w:type="dxa"/>
+          </w:tcPr>
+          <w:p>
+            <w:pPr>
+              <w:jc w:val="start"/>
+            </w:pPr>
+            <w:r>
               <w:t>Linear Support Vector Classifier</w:t>
             </w:r>
           </w:p>
@@ -6541,14 +6630,27 @@
       <w:r>
         <w:t xml:space="preserve">Table </w:t>
       </w:r>
-      <w:fldSimple w:instr=" SEQ Table \* ARABIC ">
-        <w:r>
-          <w:rPr>
-            <w:noProof/>
-          </w:rPr>
-          <w:t>3</w:t>
-        </w:r>
-      </w:fldSimple>
+      <w:r>
+        <w:fldChar w:fldCharType="begin"/>
+      </w:r>
+      <w:r>
+        <w:instrText xml:space="preserve"> SEQ Table \* ARABIC </w:instrText>
+      </w:r>
+      <w:r>
+        <w:fldChar w:fldCharType="separate"/>
+      </w:r>
+      <w:r>
+        <w:rPr>
+          <w:noProof/>
+        </w:rPr>
+        <w:t>3</w:t>
+      </w:r>
+      <w:r>
+        <w:rPr>
+          <w:noProof/>
+        </w:rPr>
+        <w:fldChar w:fldCharType="end"/>
+      </w:r>
       <w:bookmarkEnd w:id="6"/>
       <w:r>
         <w:t xml:space="preserve"> Sample output of 9 random datapoints</w:t>
@@ -7357,14 +7459,27 @@
         <w:lastRenderedPageBreak/>
         <w:t xml:space="preserve">Table </w:t>
       </w:r>
-      <w:fldSimple w:instr=" SEQ Table \* ARABIC ">
-        <w:r>
-          <w:rPr>
-            <w:noProof/>
-          </w:rPr>
-          <w:t>4</w:t>
-        </w:r>
-      </w:fldSimple>
+      <w:r>
+        <w:fldChar w:fldCharType="begin"/>
+      </w:r>
+      <w:r>
+        <w:instrText xml:space="preserve"> SEQ Table \* ARABIC </w:instrText>
+      </w:r>
+      <w:r>
+        <w:fldChar w:fldCharType="separate"/>
+      </w:r>
+      <w:r>
+        <w:rPr>
+          <w:noProof/>
+        </w:rPr>
+        <w:t>4</w:t>
+      </w:r>
+      <w:r>
+        <w:rPr>
+          <w:noProof/>
+        </w:rPr>
+        <w:fldChar w:fldCharType="end"/>
+      </w:r>
       <w:bookmarkEnd w:id="7"/>
       <w:r>
         <w:t xml:space="preserve"> Division of Work</w:t>
@@ -7693,13 +7808,7 @@
               <w:t>Testing and r</w:t>
             </w:r>
             <w:r>
-              <w:t xml:space="preserve">eview of </w:t>
-            </w:r>
-            <w:r>
-              <w:t xml:space="preserve">two-stage model </w:t>
-            </w:r>
-            <w:r>
-              <w:t>approach and f</w:t>
+              <w:t>eview of two-stage model approach and f</w:t>
             </w:r>
             <w:r>
               <w:t xml:space="preserve">inalization of </w:t>
@@ -12213,7 +12322,7 @@
 </file>
 
 <file path=customXml/itemProps1.xml><?xml version="1.0" encoding="utf-8"?>
-<ds:datastoreItem xmlns:ds="http://purl.oclc.org/ooxml/officeDocument/customXml" ds:itemID="{3AFE2B68-7CCB-4D8D-B1C8-C53BE033273C}">
+<ds:datastoreItem xmlns:ds="http://purl.oclc.org/ooxml/officeDocument/customXml" ds:itemID="{FC437C56-E9A1-4D19-B63A-564B6CDE7BEA}">
   <ds:schemaRefs>
     <ds:schemaRef ds:uri="http://schemas.openxmlformats.org/officeDocument/2006/bibliography"/>
   </ds:schemaRefs>

</xml_diff>

<commit_message>
updated Report with Naive Bayes error
</commit_message>
<xml_diff>
--- a/reports/Project Final Report  (Risk Predictor - Cardiovascular Diseases).docx
+++ b/reports/Project Final Report  (Risk Predictor - Cardiovascular Diseases).docx
@@ -6331,53 +6331,9 @@
           </w:p>
         </w:tc>
       </w:tr>
-      <w:tr>
-        <w:trPr>
-          <w:tblHeader/>
-        </w:trPr>
-        <w:tc>
-          <w:tcPr>
-            <w:tcW w:w="70.65pt" w:type="dxa"/>
-          </w:tcPr>
-          <w:p>
-            <w:pPr>
-              <w:jc w:val="start"/>
-            </w:pPr>
-            <w:r>
-              <w:t>Linear Support Vector Classifier</w:t>
-            </w:r>
-          </w:p>
-        </w:tc>
-        <w:tc>
-          <w:tcPr>
-            <w:tcW w:w="113.40pt" w:type="dxa"/>
-          </w:tcPr>
-          <w:p>
-            <w:proofErr w:type="spellStart"/>
-            <w:r>
-              <w:t>LinearSVC</w:t>
-            </w:r>
-            <w:proofErr w:type="spellEnd"/>
-          </w:p>
-        </w:tc>
-        <w:tc>
-          <w:tcPr>
-            <w:tcW w:w="67.10pt" w:type="dxa"/>
-          </w:tcPr>
-          <w:p>
-            <w:pPr>
-              <w:jc w:val="both"/>
-            </w:pPr>
-            <w:r>
-              <w:t>Binary classification only</w:t>
-            </w:r>
-          </w:p>
-        </w:tc>
-      </w:tr>
     </w:tbl>
     <w:p>
       <w:pPr>
-        <w:ind w:firstLine="14.40pt"/>
         <w:jc w:val="start"/>
       </w:pPr>
       <w:r>
@@ -6979,7 +6935,10 @@
         <w:jc w:val="both"/>
       </w:pPr>
       <w:r>
-        <w:t>We managed to address both these challenges through splitting the risk prediction into two stages with an initial prediction only looking at the presence of heart disease.  This dealt effectively with the bias and increased the accuracy through changing a multiple classification problem into a binary one.</w:t>
+        <w:t xml:space="preserve">We managed to address both these challenges through splitting the risk prediction into two stages with an initial </w:t>
+      </w:r>
+      <w:r>
+        <w:t>prediction only looking at the presence of heart disease.  This dealt effectively with the bias and increased the accuracy through changing a multiple classification problem into a binary one.</w:t>
       </w:r>
     </w:p>
     <w:p>
@@ -7456,7 +7415,6 @@
       </w:pPr>
       <w:bookmarkStart w:id="7" w:name="_Ref7458680"/>
       <w:r>
-        <w:lastRenderedPageBreak/>
         <w:t xml:space="preserve">Table </w:t>
       </w:r>
       <w:r>
@@ -7589,6 +7547,7 @@
               <w:jc w:val="start"/>
             </w:pPr>
             <w:r>
+              <w:lastRenderedPageBreak/>
               <w:t>Development of final regression and classification as well as two-stage model approach</w:t>
             </w:r>
           </w:p>
@@ -7617,6 +7576,7 @@
               <w:jc w:val="start"/>
             </w:pPr>
             <w:r>
+              <w:lastRenderedPageBreak/>
               <w:t xml:space="preserve">Alpesh </w:t>
             </w:r>
             <w:proofErr w:type="spellStart"/>
@@ -7820,10 +7780,19 @@
               <w:t xml:space="preserve">redict </w:t>
             </w:r>
             <w:r>
+              <w:t xml:space="preserve">and Naïve Bayes </w:t>
+            </w:r>
+            <w:r>
               <w:t>f</w:t>
             </w:r>
             <w:r>
               <w:t>unction</w:t>
+            </w:r>
+            <w:r>
+              <w:t>s</w:t>
+            </w:r>
+            <w:r>
+              <w:t>.</w:t>
             </w:r>
           </w:p>
           <w:p>
@@ -12322,7 +12291,7 @@
 </file>
 
 <file path=customXml/itemProps1.xml><?xml version="1.0" encoding="utf-8"?>
-<ds:datastoreItem xmlns:ds="http://purl.oclc.org/ooxml/officeDocument/customXml" ds:itemID="{FC437C56-E9A1-4D19-B63A-564B6CDE7BEA}">
+<ds:datastoreItem xmlns:ds="http://purl.oclc.org/ooxml/officeDocument/customXml" ds:itemID="{EF1C6D1D-74A3-4B88-9AC4-795F60DCDA5E}">
   <ds:schemaRefs>
     <ds:schemaRef ds:uri="http://schemas.openxmlformats.org/officeDocument/2006/bibliography"/>
   </ds:schemaRefs>

</xml_diff>

<commit_message>
Made minor changes to report
</commit_message>
<xml_diff>
--- a/reports/Project Final Report  (Risk Predictor - Cardiovascular Diseases).docx
+++ b/reports/Project Final Report  (Risk Predictor - Cardiovascular Diseases).docx
@@ -236,6 +236,7 @@
       <w:r>
         <w:rPr>
           <w:iCs/>
+          <w:sz w:val="20"/>
         </w:rPr>
         <w:t>PySpark</w:t>
       </w:r>
@@ -243,8 +244,15 @@
       <w:r>
         <w:rPr>
           <w:iCs/>
-        </w:rPr>
-        <w:t xml:space="preserve"> and the associated ML Machine Learning libraries to leverage off the advantages presented by these Apache cloud infrastructure tools.  Due to challenges with error rates on single regression and classification models on the chosen dataset, we developed a two-stage predictive model that classifies samples as “low’, “medium” and “high” risk based on the specified feature set with acceptable levels of accuracy.</w:t>
+          <w:sz w:val="20"/>
+        </w:rPr>
+        <w:t xml:space="preserve"> </w:t>
+      </w:r>
+      <w:r>
+        <w:rPr>
+          <w:iCs/>
+        </w:rPr>
+        <w:t>and the associated ML Machine Learning libraries to leverage off the advantages presented by these Apache cloud infrastructure tools.  Due to challenges with error rates on single regression and classification models on the chosen dataset, we developed a two-stage predictive model that classifies samples as “low’, “medium” and “high” risk based on the specified feature set with acceptable levels of accuracy.</w:t>
       </w:r>
     </w:p>
     <w:p>
@@ -4993,6 +5001,17 @@
         <w:t>cleaned combine dataset</w:t>
       </w:r>
       <w:r>
+        <w:t xml:space="preserve"> using </w:t>
+      </w:r>
+      <w:proofErr w:type="spellStart"/>
+      <w:r>
+        <w:t>PySpark</w:t>
+      </w:r>
+      <w:proofErr w:type="spellEnd"/>
+      <w:r>
+        <w:t xml:space="preserve"> ML Libraries</w:t>
+      </w:r>
+      <w:r>
         <w:t>:</w:t>
       </w:r>
     </w:p>
@@ -5101,16 +5120,23 @@
         <w:t>d</w:t>
       </w:r>
       <w:r>
-        <w:t xml:space="preserve"> two separate representations of the data.  </w:t>
-      </w:r>
-      <w:proofErr w:type="gramStart"/>
-      <w:r>
-        <w:t>The first data set,</w:t>
-      </w:r>
-      <w:proofErr w:type="gramEnd"/>
+        <w:t xml:space="preserve"> two separate representations of the data.</w:t>
+      </w:r>
       <w:r>
         <w:t xml:space="preserve"> </w:t>
       </w:r>
+      <w:r>
+        <w:t>The first dataset</w:t>
+      </w:r>
+      <w:r>
+        <w:t xml:space="preserve"> contained all original data points with labels of either 1 or 0 indicating </w:t>
+      </w:r>
+      <w:r>
+        <w:t>presence or absence (“low” risk) of heart disease respectively.</w:t>
+      </w:r>
+      <w:r>
+        <w:t xml:space="preserve"> We named this dataset as </w:t>
+      </w:r>
       <w:proofErr w:type="spellStart"/>
       <w:r>
         <w:rPr>
@@ -5120,10 +5146,10 @@
       </w:r>
       <w:proofErr w:type="spellEnd"/>
       <w:r>
-        <w:t xml:space="preserve">, contained all original data points with labels of either 1 or 0 indicating </w:t>
-      </w:r>
-      <w:r>
-        <w:t xml:space="preserve">presence or absence (“low” risk) of heart disease respectively.  Secondly, we extracted the data set </w:t>
+        <w:t>.</w:t>
+      </w:r>
+      <w:r>
+        <w:t xml:space="preserve">  Secondly, we extracted the data set </w:t>
       </w:r>
       <w:proofErr w:type="spellStart"/>
       <w:r>
@@ -5392,6 +5418,17 @@
       <w:r>
         <w:t>Train a Linear SVC model on dataset (a) and save the model</w:t>
       </w:r>
+      <w:r>
+        <w:t xml:space="preserve"> using </w:t>
+      </w:r>
+      <w:proofErr w:type="spellStart"/>
+      <w:r>
+        <w:t>PySpark</w:t>
+      </w:r>
+      <w:proofErr w:type="spellEnd"/>
+      <w:r>
+        <w:t xml:space="preserve"> library</w:t>
+      </w:r>
     </w:p>
     <w:p>
       <w:pPr>
@@ -5403,7 +5440,24 @@
         <w:jc w:val="both"/>
       </w:pPr>
       <w:r>
-        <w:t>Train a One-vs-Rest with Logistic Regression on dataset (b) and save the model.</w:t>
+        <w:t>Train a One-vs-Rest with Logistic Regression on dataset (b) and save the model</w:t>
+      </w:r>
+      <w:r>
+        <w:t xml:space="preserve"> </w:t>
+      </w:r>
+      <w:r>
+        <w:t xml:space="preserve">using </w:t>
+      </w:r>
+      <w:proofErr w:type="spellStart"/>
+      <w:r>
+        <w:t>PySpark</w:t>
+      </w:r>
+      <w:proofErr w:type="spellEnd"/>
+      <w:r>
+        <w:t xml:space="preserve"> library</w:t>
+      </w:r>
+      <w:r>
+        <w:t>.</w:t>
       </w:r>
     </w:p>
     <w:p>
@@ -5416,6 +5470,19 @@
         <w:jc w:val="both"/>
       </w:pPr>
       <w:r>
+        <w:t>To Predict the risk of Heart Disease, load both the model saved earlier.</w:t>
+      </w:r>
+    </w:p>
+    <w:p>
+      <w:pPr>
+        <w:pStyle w:val="ListParagraph"/>
+        <w:numPr>
+          <w:ilvl w:val="0"/>
+          <w:numId w:val="47"/>
+        </w:numPr>
+        <w:jc w:val="both"/>
+      </w:pPr>
+      <w:r>
         <w:t>Predict the risk of heart disease by firstly applying the Linear SVC model.  If 0 is predicted, report the sample as “Low Risk”.  If 1 is predicted, apply the One-vs-Rest model.  If 1 is predicted, report the sample as “Medium Risk” otherwise report the sample as “High Risk”</w:t>
       </w:r>
     </w:p>
@@ -5471,27 +5538,14 @@
       <w:r>
         <w:t xml:space="preserve">Table </w:t>
       </w:r>
-      <w:r>
-        <w:fldChar w:fldCharType="begin"/>
-      </w:r>
-      <w:r>
-        <w:instrText xml:space="preserve"> SEQ Table \* ARABIC </w:instrText>
-      </w:r>
-      <w:r>
-        <w:fldChar w:fldCharType="separate"/>
-      </w:r>
-      <w:r>
-        <w:rPr>
-          <w:noProof/>
-        </w:rPr>
-        <w:t>1</w:t>
-      </w:r>
-      <w:r>
-        <w:rPr>
-          <w:noProof/>
-        </w:rPr>
-        <w:fldChar w:fldCharType="end"/>
-      </w:r>
+      <w:fldSimple w:instr=" SEQ Table \* ARABIC ">
+        <w:r>
+          <w:rPr>
+            <w:noProof/>
+          </w:rPr>
+          <w:t>1</w:t>
+        </w:r>
+      </w:fldSimple>
       <w:bookmarkEnd w:id="4"/>
       <w:r>
         <w:t xml:space="preserve"> Map of methodology steps to code modules</w:t>
@@ -5575,15 +5629,7 @@
           </w:tcPr>
           <w:p>
             <w:r>
-              <w:t>(</w:t>
-            </w:r>
-            <w:proofErr w:type="spellStart"/>
-            <w:r>
-              <w:t>i</w:t>
-            </w:r>
-            <w:proofErr w:type="spellEnd"/>
-            <w:r>
-              <w:t>)</w:t>
+              <w:t>(i)</w:t>
             </w:r>
           </w:p>
         </w:tc>
@@ -6025,27 +6071,14 @@
         <w:lastRenderedPageBreak/>
         <w:t xml:space="preserve">Table </w:t>
       </w:r>
-      <w:r>
-        <w:fldChar w:fldCharType="begin"/>
-      </w:r>
-      <w:r>
-        <w:instrText xml:space="preserve"> SEQ Table \* ARABIC </w:instrText>
-      </w:r>
-      <w:r>
-        <w:fldChar w:fldCharType="separate"/>
-      </w:r>
-      <w:r>
-        <w:rPr>
-          <w:noProof/>
-        </w:rPr>
-        <w:t>2</w:t>
-      </w:r>
-      <w:r>
-        <w:rPr>
-          <w:noProof/>
-        </w:rPr>
-        <w:fldChar w:fldCharType="end"/>
-      </w:r>
+      <w:fldSimple w:instr=" SEQ Table \* ARABIC ">
+        <w:r>
+          <w:rPr>
+            <w:noProof/>
+          </w:rPr>
+          <w:t>2</w:t>
+        </w:r>
+      </w:fldSimple>
       <w:bookmarkEnd w:id="5"/>
       <w:r>
         <w:t xml:space="preserve"> </w:t>
@@ -6444,14 +6477,6 @@
       <w:r>
         <w:t xml:space="preserve"> </w:t>
       </w:r>
-      <w:proofErr w:type="gramStart"/>
-      <w:r>
-        <w:t>similar to</w:t>
-      </w:r>
-      <w:proofErr w:type="gramEnd"/>
-      <w:r>
-        <w:t xml:space="preserve"> those </w:t>
-      </w:r>
       <w:r>
         <w:t>present in the combined data set.</w:t>
       </w:r>
@@ -6586,27 +6611,14 @@
       <w:r>
         <w:t xml:space="preserve">Table </w:t>
       </w:r>
-      <w:r>
-        <w:fldChar w:fldCharType="begin"/>
-      </w:r>
-      <w:r>
-        <w:instrText xml:space="preserve"> SEQ Table \* ARABIC </w:instrText>
-      </w:r>
-      <w:r>
-        <w:fldChar w:fldCharType="separate"/>
-      </w:r>
-      <w:r>
-        <w:rPr>
-          <w:noProof/>
-        </w:rPr>
-        <w:t>3</w:t>
-      </w:r>
-      <w:r>
-        <w:rPr>
-          <w:noProof/>
-        </w:rPr>
-        <w:fldChar w:fldCharType="end"/>
-      </w:r>
+      <w:fldSimple w:instr=" SEQ Table \* ARABIC ">
+        <w:r>
+          <w:rPr>
+            <w:noProof/>
+          </w:rPr>
+          <w:t>3</w:t>
+        </w:r>
+      </w:fldSimple>
       <w:bookmarkEnd w:id="6"/>
       <w:r>
         <w:t xml:space="preserve"> Sample output of 9 random datapoints</w:t>
@@ -6935,10 +6947,10 @@
         <w:jc w:val="both"/>
       </w:pPr>
       <w:r>
-        <w:t xml:space="preserve">We managed to address both these challenges through splitting the risk prediction into two stages with an initial </w:t>
-      </w:r>
-      <w:r>
-        <w:t>prediction only looking at the presence of heart disease.  This dealt effectively with the bias and increased the accuracy through changing a multiple classification problem into a binary one.</w:t>
+        <w:t xml:space="preserve">We managed to address both these challenges through splitting the risk prediction into two stages with an initial prediction only looking at the presence of heart disease.  This </w:t>
+      </w:r>
+      <w:r>
+        <w:t>dealt effectively with the bias and increased the accuracy through changing a multiple classification problem into a binary one.</w:t>
       </w:r>
     </w:p>
     <w:p>
@@ -6971,6 +6983,60 @@
       </w:r>
       <w:r>
         <w:t>, the results are promising and of acceptable accuracy levels.</w:t>
+      </w:r>
+    </w:p>
+    <w:p>
+      <w:pPr>
+        <w:ind w:firstLine="14.40pt"/>
+        <w:jc w:val="both"/>
+      </w:pPr>
+      <w:r>
+        <w:rPr>
+          <w:iCs/>
+        </w:rPr>
+        <w:t xml:space="preserve">We found </w:t>
+      </w:r>
+      <w:proofErr w:type="spellStart"/>
+      <w:r>
+        <w:rPr>
+          <w:iCs/>
+        </w:rPr>
+        <w:t>PySpark</w:t>
+      </w:r>
+      <w:proofErr w:type="spellEnd"/>
+      <w:r>
+        <w:rPr>
+          <w:iCs/>
+        </w:rPr>
+        <w:t xml:space="preserve"> is the best technology to implement this. Having a project highly dependent on ML algorithms, we had to use a tool which could support ML algorithm. </w:t>
+      </w:r>
+      <w:proofErr w:type="spellStart"/>
+      <w:r>
+        <w:rPr>
+          <w:iCs/>
+        </w:rPr>
+        <w:t>PySpark</w:t>
+      </w:r>
+      <w:proofErr w:type="spellEnd"/>
+      <w:r>
+        <w:rPr>
+          <w:iCs/>
+        </w:rPr>
+        <w:t xml:space="preserve"> libraries were very useful for that. Further, the prediction process is a two-stage process. Thus, we needed a technology which could support multiple ML models working at the same time running independently while providing high scalability. </w:t>
+      </w:r>
+      <w:proofErr w:type="spellStart"/>
+      <w:r>
+        <w:rPr>
+          <w:iCs/>
+        </w:rPr>
+        <w:t>PySpark</w:t>
+      </w:r>
+      <w:proofErr w:type="spellEnd"/>
+      <w:r>
+        <w:rPr>
+          <w:iCs/>
+        </w:rPr>
+        <w:t xml:space="preserve"> suited this requirement as well.</w:t>
       </w:r>
     </w:p>
     <w:p>
@@ -7415,29 +7481,17 @@
       </w:pPr>
       <w:bookmarkStart w:id="7" w:name="_Ref7458680"/>
       <w:r>
+        <w:lastRenderedPageBreak/>
         <w:t xml:space="preserve">Table </w:t>
       </w:r>
-      <w:r>
-        <w:fldChar w:fldCharType="begin"/>
-      </w:r>
-      <w:r>
-        <w:instrText xml:space="preserve"> SEQ Table \* ARABIC </w:instrText>
-      </w:r>
-      <w:r>
-        <w:fldChar w:fldCharType="separate"/>
-      </w:r>
-      <w:r>
-        <w:rPr>
-          <w:noProof/>
-        </w:rPr>
-        <w:t>4</w:t>
-      </w:r>
-      <w:r>
-        <w:rPr>
-          <w:noProof/>
-        </w:rPr>
-        <w:fldChar w:fldCharType="end"/>
-      </w:r>
+      <w:fldSimple w:instr=" SEQ Table \* ARABIC ">
+        <w:r>
+          <w:rPr>
+            <w:noProof/>
+          </w:rPr>
+          <w:t>4</w:t>
+        </w:r>
+      </w:fldSimple>
       <w:bookmarkEnd w:id="7"/>
       <w:r>
         <w:t xml:space="preserve"> Division of Work</w:t>
@@ -7547,8 +7601,43 @@
               <w:jc w:val="start"/>
             </w:pPr>
             <w:r>
-              <w:lastRenderedPageBreak/>
               <w:t>Development of final regression and classification as well as two-stage model approach</w:t>
+            </w:r>
+          </w:p>
+          <w:p>
+            <w:pPr>
+              <w:jc w:val="start"/>
+            </w:pPr>
+          </w:p>
+          <w:p>
+            <w:pPr>
+              <w:jc w:val="start"/>
+            </w:pPr>
+            <w:r>
+              <w:t xml:space="preserve">implementation of </w:t>
+            </w:r>
+            <w:r>
+              <w:t xml:space="preserve">various ML model in </w:t>
+            </w:r>
+            <w:proofErr w:type="spellStart"/>
+            <w:r>
+              <w:t>P</w:t>
+            </w:r>
+            <w:r>
+              <w:t>y</w:t>
+            </w:r>
+            <w:r>
+              <w:t>Spark</w:t>
+            </w:r>
+            <w:proofErr w:type="spellEnd"/>
+            <w:r>
+              <w:t xml:space="preserve"> Environment to compare the performance of </w:t>
+            </w:r>
+            <w:r>
+              <w:t>those</w:t>
+            </w:r>
+            <w:r>
+              <w:t xml:space="preserve"> models</w:t>
             </w:r>
           </w:p>
           <w:p>
@@ -7576,7 +7665,6 @@
               <w:jc w:val="start"/>
             </w:pPr>
             <w:r>
-              <w:lastRenderedPageBreak/>
               <w:t xml:space="preserve">Alpesh </w:t>
             </w:r>
             <w:proofErr w:type="spellStart"/>
@@ -11103,7 +11191,7 @@
     </w:rPrDefault>
     <w:pPrDefault/>
   </w:docDefaults>
-  <w:latentStyles w:defLockedState="0" w:defUIPriority="0" w:defSemiHidden="0" w:defUnhideWhenUsed="0" w:defQFormat="0" w:count="376">
+  <w:latentStyles w:defLockedState="0" w:defUIPriority="0" w:defSemiHidden="0" w:defUnhideWhenUsed="0" w:defQFormat="0" w:count="375">
     <w:lsdException w:name="Normal" w:qFormat="1"/>
     <w:lsdException w:name="heading 1" w:uiPriority="9" w:qFormat="1"/>
     <w:lsdException w:name="heading 2" w:qFormat="1"/>
@@ -11388,7 +11476,6 @@
     <w:lsdException w:name="List Table 5 Dark Accent 6" w:uiPriority="50"/>
     <w:lsdException w:name="List Table 6 Colorful Accent 6" w:uiPriority="51"/>
     <w:lsdException w:name="List Table 7 Colorful Accent 6" w:uiPriority="52"/>
-    <w:lsdException w:name="Smart Link" w:semiHidden="1" w:uiPriority="99" w:unhideWhenUsed="1"/>
   </w:latentStyles>
   <w:style w:type="paragraph" w:default="1" w:styleId="Normal">
     <w:name w:val="Normal"/>
@@ -12291,7 +12378,7 @@
 </file>
 
 <file path=customXml/itemProps1.xml><?xml version="1.0" encoding="utf-8"?>
-<ds:datastoreItem xmlns:ds="http://purl.oclc.org/ooxml/officeDocument/customXml" ds:itemID="{EF1C6D1D-74A3-4B88-9AC4-795F60DCDA5E}">
+<ds:datastoreItem xmlns:ds="http://purl.oclc.org/ooxml/officeDocument/customXml" ds:itemID="{A964A57B-475C-4BF6-85F4-83CF277CACD3}">
   <ds:schemaRefs>
     <ds:schemaRef ds:uri="http://schemas.openxmlformats.org/officeDocument/2006/bibliography"/>
   </ds:schemaRefs>

</xml_diff>

<commit_message>
Made few changes in report
as per submission requirements
</commit_message>
<xml_diff>
--- a/reports/Project Final Report  (Risk Predictor - Cardiovascular Diseases).docx
+++ b/reports/Project Final Report  (Risk Predictor - Cardiovascular Diseases).docx
@@ -2056,7 +2056,7 @@
           <w:color w:val="A6A6A6" w:themeColor="background1" w:themeShade="A6"/>
         </w:rPr>
         <w:drawing>
-          <wp:inline distT="0" distB="0" distL="0" distR="0" wp14:anchorId="4060E8CF" wp14:editId="492BEBA5">
+          <wp:inline distT="0" distB="0" distL="0" distR="0" wp14:anchorId="04BC7535" wp14:editId="4CE91E9C">
             <wp:extent cx="3066757" cy="2432050"/>
             <wp:effectExtent l="0" t="0" r="635" b="6350"/>
             <wp:docPr id="1" name="Picture 1"/>
@@ -2376,7 +2376,7 @@
           <w:color w:val="A6A6A6" w:themeColor="background1" w:themeShade="A6"/>
         </w:rPr>
         <w:drawing>
-          <wp:inline distT="0" distB="0" distL="0" distR="0" wp14:anchorId="2DCC8CEB" wp14:editId="348D46FF">
+          <wp:inline distT="0" distB="0" distL="0" distR="0" wp14:anchorId="264834E5" wp14:editId="3B21F016">
             <wp:extent cx="3195955" cy="2832100"/>
             <wp:effectExtent l="0" t="0" r="4445" b="6350"/>
             <wp:docPr id="9" name="Picture 9"/>
@@ -2461,6 +2461,7 @@
           <w:rFonts w:eastAsia="SimSun"/>
           <w:i/>
           <w:iCs/>
+          <w:noProof/>
           <w:color w:val="44546A" w:themeColor="text2"/>
           <w:sz w:val="18"/>
           <w:szCs w:val="18"/>
@@ -3088,7 +3089,7 @@
           <w:noProof/>
         </w:rPr>
         <w:drawing>
-          <wp:inline distT="0" distB="0" distL="0" distR="0" wp14:anchorId="067516EE" wp14:editId="394F8C81">
+          <wp:inline distT="0" distB="0" distL="0" distR="0" wp14:anchorId="20044CFE" wp14:editId="600A6D4F">
             <wp:extent cx="3195955" cy="2476500"/>
             <wp:effectExtent l="0" t="0" r="4445" b="0"/>
             <wp:docPr id="7" name="Picture 7"/>
@@ -3188,7 +3189,7 @@
           <w:noProof/>
         </w:rPr>
         <w:drawing>
-          <wp:inline distT="0" distB="0" distL="0" distR="0" wp14:anchorId="15108B22" wp14:editId="755D6043">
+          <wp:inline distT="0" distB="0" distL="0" distR="0" wp14:anchorId="0B106304" wp14:editId="0EB358D6">
             <wp:extent cx="3195955" cy="2444750"/>
             <wp:effectExtent l="0" t="0" r="4445" b="0"/>
             <wp:docPr id="8" name="Picture 8"/>
@@ -5443,10 +5444,7 @@
         <w:t>Train a One-vs-Rest with Logistic Regression on dataset (b) and save the model</w:t>
       </w:r>
       <w:r>
-        <w:t xml:space="preserve"> </w:t>
-      </w:r>
-      <w:r>
-        <w:t xml:space="preserve">using </w:t>
+        <w:t xml:space="preserve"> using </w:t>
       </w:r>
       <w:proofErr w:type="spellStart"/>
       <w:r>
@@ -5538,14 +5536,27 @@
       <w:r>
         <w:t xml:space="preserve">Table </w:t>
       </w:r>
-      <w:fldSimple w:instr=" SEQ Table \* ARABIC ">
-        <w:r>
-          <w:rPr>
-            <w:noProof/>
-          </w:rPr>
-          <w:t>1</w:t>
-        </w:r>
-      </w:fldSimple>
+      <w:r>
+        <w:fldChar w:fldCharType="begin"/>
+      </w:r>
+      <w:r>
+        <w:instrText xml:space="preserve"> SEQ Table \* ARABIC </w:instrText>
+      </w:r>
+      <w:r>
+        <w:fldChar w:fldCharType="separate"/>
+      </w:r>
+      <w:r>
+        <w:rPr>
+          <w:noProof/>
+        </w:rPr>
+        <w:t>1</w:t>
+      </w:r>
+      <w:r>
+        <w:rPr>
+          <w:noProof/>
+        </w:rPr>
+        <w:fldChar w:fldCharType="end"/>
+      </w:r>
       <w:bookmarkEnd w:id="4"/>
       <w:r>
         <w:t xml:space="preserve"> Map of methodology steps to code modules</w:t>
@@ -5981,12 +5992,9 @@
     </w:p>
     <w:p>
       <w:pPr>
-        <w:pStyle w:val="Heading1"/>
-        <w:ind w:firstLine="14.40pt"/>
-      </w:pPr>
-      <w:r>
-        <w:t>Results</w:t>
-      </w:r>
+        <w:ind w:firstLine="14.40pt"/>
+        <w:jc w:val="both"/>
+      </w:pPr>
     </w:p>
     <w:p>
       <w:pPr>
@@ -6071,14 +6079,27 @@
         <w:lastRenderedPageBreak/>
         <w:t xml:space="preserve">Table </w:t>
       </w:r>
-      <w:fldSimple w:instr=" SEQ Table \* ARABIC ">
-        <w:r>
-          <w:rPr>
-            <w:noProof/>
-          </w:rPr>
-          <w:t>2</w:t>
-        </w:r>
-      </w:fldSimple>
+      <w:r>
+        <w:fldChar w:fldCharType="begin"/>
+      </w:r>
+      <w:r>
+        <w:instrText xml:space="preserve"> SEQ Table \* ARABIC </w:instrText>
+      </w:r>
+      <w:r>
+        <w:fldChar w:fldCharType="separate"/>
+      </w:r>
+      <w:r>
+        <w:rPr>
+          <w:noProof/>
+        </w:rPr>
+        <w:t>2</w:t>
+      </w:r>
+      <w:r>
+        <w:rPr>
+          <w:noProof/>
+        </w:rPr>
+        <w:fldChar w:fldCharType="end"/>
+      </w:r>
       <w:bookmarkEnd w:id="5"/>
       <w:r>
         <w:t xml:space="preserve"> </w:t>
@@ -6549,13 +6570,94 @@
         <w:t xml:space="preserve"> expected results in terms of risk level predictions.</w:t>
       </w:r>
       <w:r>
-        <w:t xml:space="preserve">  The results for </w:t>
-      </w:r>
-      <w:r>
-        <w:t xml:space="preserve">these </w:t>
-      </w:r>
-      <w:r>
-        <w:t xml:space="preserve">9 random samples are presented in </w:t>
+        <w:t xml:space="preserve">  </w:t>
+      </w:r>
+    </w:p>
+    <w:p>
+      <w:pPr>
+        <w:pStyle w:val="Heading1"/>
+        <w:ind w:firstLine="14.40pt"/>
+      </w:pPr>
+      <w:r>
+        <w:t>Results</w:t>
+      </w:r>
+    </w:p>
+    <w:p>
+      <w:pPr>
+        <w:ind w:firstLine="14.40pt"/>
+        <w:jc w:val="both"/>
+      </w:pPr>
+      <w:r>
+        <w:t xml:space="preserve">We found </w:t>
+      </w:r>
+      <w:r>
+        <w:t>that our</w:t>
+      </w:r>
+      <w:r>
+        <w:t xml:space="preserve"> </w:t>
+      </w:r>
+      <w:r>
+        <w:t>risk predictor</w:t>
+      </w:r>
+      <w:r>
+        <w:t xml:space="preserve"> </w:t>
+      </w:r>
+      <w:r>
+        <w:t>can</w:t>
+      </w:r>
+      <w:r>
+        <w:t xml:space="preserve"> predict the heart disease risk level successfully with</w:t>
+      </w:r>
+      <w:r>
+        <w:t xml:space="preserve"> the accuracy of approximately 84%. We were able to run this risk predictor on Spark Clusters. We hav</w:t>
+      </w:r>
+      <w:r>
+        <w:t>e</w:t>
+      </w:r>
+      <w:r>
+        <w:t xml:space="preserve">n’t </w:t>
+      </w:r>
+      <w:r>
+        <w:t>come across</w:t>
+      </w:r>
+      <w:r>
+        <w:t xml:space="preserve"> any implementation of such risk predictor </w:t>
+      </w:r>
+      <w:r>
+        <w:t xml:space="preserve">that </w:t>
+      </w:r>
+      <w:r>
+        <w:t>u</w:t>
+      </w:r>
+      <w:r>
+        <w:t xml:space="preserve">tilizes any </w:t>
+      </w:r>
+      <w:r>
+        <w:t>Ap</w:t>
+      </w:r>
+      <w:r>
+        <w:t>a</w:t>
+      </w:r>
+      <w:r>
+        <w:t>ch</w:t>
+      </w:r>
+      <w:r>
+        <w:t>e cloud infrastructure Tool. This makes our implementation as “state of the art” implementation.</w:t>
+      </w:r>
+    </w:p>
+    <w:p>
+      <w:pPr>
+        <w:ind w:firstLine="14.40pt"/>
+        <w:jc w:val="both"/>
+      </w:pPr>
+    </w:p>
+    <w:p>
+      <w:pPr>
+        <w:ind w:firstLine="14.40pt"/>
+        <w:jc w:val="both"/>
+      </w:pPr>
+      <w:r>
+        <w:t xml:space="preserve">The results for 9 random samples are presented in </w:t>
       </w:r>
       <w:r>
         <w:rPr>
@@ -6584,7 +6686,7 @@
         <w:rPr>
           <w:noProof/>
         </w:rPr>
-        <w:t>2</w:t>
+        <w:t>3</w:t>
       </w:r>
       <w:r>
         <w:rPr>
@@ -6594,6 +6696,9 @@
       </w:r>
       <w:r>
         <w:t>.</w:t>
+      </w:r>
+      <w:r>
+        <w:t xml:space="preserve">  </w:t>
       </w:r>
     </w:p>
     <w:p>
@@ -6611,14 +6716,27 @@
       <w:r>
         <w:t xml:space="preserve">Table </w:t>
       </w:r>
-      <w:fldSimple w:instr=" SEQ Table \* ARABIC ">
-        <w:r>
-          <w:rPr>
-            <w:noProof/>
-          </w:rPr>
-          <w:t>3</w:t>
-        </w:r>
-      </w:fldSimple>
+      <w:r>
+        <w:fldChar w:fldCharType="begin"/>
+      </w:r>
+      <w:r>
+        <w:instrText xml:space="preserve"> SEQ Table \* ARABIC </w:instrText>
+      </w:r>
+      <w:r>
+        <w:fldChar w:fldCharType="separate"/>
+      </w:r>
+      <w:r>
+        <w:rPr>
+          <w:noProof/>
+        </w:rPr>
+        <w:t>3</w:t>
+      </w:r>
+      <w:r>
+        <w:rPr>
+          <w:noProof/>
+        </w:rPr>
+        <w:fldChar w:fldCharType="end"/>
+      </w:r>
       <w:bookmarkEnd w:id="6"/>
       <w:r>
         <w:t xml:space="preserve"> Sample output of 9 random datapoints</w:t>
@@ -6875,6 +6993,20 @@
     <w:p>
       <w:pPr>
         <w:pStyle w:val="Heading1"/>
+        <w:numPr>
+          <w:ilvl w:val="0"/>
+          <w:numId w:val="0"/>
+        </w:numPr>
+        <w:jc w:val="both"/>
+        <w:rPr>
+          <w:spacing w:val="-1"/>
+          <w:lang w:val="x-none" w:eastAsia="x-none"/>
+        </w:rPr>
+      </w:pPr>
+    </w:p>
+    <w:p>
+      <w:pPr>
+        <w:pStyle w:val="Heading1"/>
         <w:ind w:firstLine="14.40pt"/>
         <w:rPr>
           <w:spacing w:val="-1"/>
@@ -6903,7 +7035,10 @@
         <w:t>A</w:t>
       </w:r>
       <w:r>
-        <w:t xml:space="preserve"> large amount of the features in the Cleveland data </w:t>
+        <w:t xml:space="preserve"> large amount of </w:t>
+      </w:r>
+      <w:r>
+        <w:t xml:space="preserve">the features in the Cleveland data </w:t>
       </w:r>
       <w:r>
         <w:t>are</w:t>
@@ -6947,10 +7082,7 @@
         <w:jc w:val="both"/>
       </w:pPr>
       <w:r>
-        <w:t xml:space="preserve">We managed to address both these challenges through splitting the risk prediction into two stages with an initial prediction only looking at the presence of heart disease.  This </w:t>
-      </w:r>
-      <w:r>
-        <w:t>dealt effectively with the bias and increased the accuracy through changing a multiple classification problem into a binary one.</w:t>
+        <w:t>We managed to address both these challenges through splitting the risk prediction into two stages with an initial prediction only looking at the presence of heart disease.  This dealt effectively with the bias and increased the accuracy through changing a multiple classification problem into a binary one.</w:t>
       </w:r>
     </w:p>
     <w:p>
@@ -7418,7 +7550,16 @@
           <w:spacing w:val="-1"/>
           <w:lang w:eastAsia="x-none"/>
         </w:rPr>
-        <w:t xml:space="preserve">Also, our research concluded that there is no implementation that scales. Our implementation will utilize Spark ML pipeline capability which can run on any arbitrary Spark cluster. </w:t>
+        <w:t xml:space="preserve">Also, our research concluded that there is no implementation that scales. Our implementation will </w:t>
+      </w:r>
+      <w:r>
+        <w:rPr>
+          <w:color w:val="A6A6A6" w:themeColor="background1" w:themeShade="A6"/>
+          <w:spacing w:val="-1"/>
+          <w:lang w:eastAsia="x-none"/>
+        </w:rPr>
+        <w:lastRenderedPageBreak/>
+        <w:t xml:space="preserve">utilize Spark ML pipeline capability which can run on any arbitrary Spark cluster. </w:t>
       </w:r>
     </w:p>
     <w:p>
@@ -7458,16 +7599,6 @@
       <w:r>
         <w:t xml:space="preserve"> presents a breakdown of the division of work between the team members on this project.</w:t>
       </w:r>
-    </w:p>
-    <w:p>
-      <w:pPr>
-        <w:jc w:val="both"/>
-      </w:pPr>
-    </w:p>
-    <w:p>
-      <w:pPr>
-        <w:jc w:val="both"/>
-      </w:pPr>
     </w:p>
     <w:p>
       <w:pPr>
@@ -7481,17 +7612,29 @@
       </w:pPr>
       <w:bookmarkStart w:id="7" w:name="_Ref7458680"/>
       <w:r>
-        <w:lastRenderedPageBreak/>
         <w:t xml:space="preserve">Table </w:t>
       </w:r>
-      <w:fldSimple w:instr=" SEQ Table \* ARABIC ">
-        <w:r>
-          <w:rPr>
-            <w:noProof/>
-          </w:rPr>
-          <w:t>4</w:t>
-        </w:r>
-      </w:fldSimple>
+      <w:r>
+        <w:fldChar w:fldCharType="begin"/>
+      </w:r>
+      <w:r>
+        <w:instrText xml:space="preserve"> SEQ Table \* ARABIC </w:instrText>
+      </w:r>
+      <w:r>
+        <w:fldChar w:fldCharType="separate"/>
+      </w:r>
+      <w:r>
+        <w:rPr>
+          <w:noProof/>
+        </w:rPr>
+        <w:t>4</w:t>
+      </w:r>
+      <w:r>
+        <w:rPr>
+          <w:noProof/>
+        </w:rPr>
+        <w:fldChar w:fldCharType="end"/>
+      </w:r>
       <w:bookmarkEnd w:id="7"/>
       <w:r>
         <w:t xml:space="preserve"> Division of Work</w:t>
@@ -7614,10 +7757,7 @@
               <w:jc w:val="start"/>
             </w:pPr>
             <w:r>
-              <w:t xml:space="preserve">implementation of </w:t>
-            </w:r>
-            <w:r>
-              <w:t xml:space="preserve">various ML model in </w:t>
+              <w:t xml:space="preserve">implementation of various ML model in </w:t>
             </w:r>
             <w:proofErr w:type="spellStart"/>
             <w:r>
@@ -12378,7 +12518,7 @@
 </file>
 
 <file path=customXml/itemProps1.xml><?xml version="1.0" encoding="utf-8"?>
-<ds:datastoreItem xmlns:ds="http://purl.oclc.org/ooxml/officeDocument/customXml" ds:itemID="{A964A57B-475C-4BF6-85F4-83CF277CACD3}">
+<ds:datastoreItem xmlns:ds="http://purl.oclc.org/ooxml/officeDocument/customXml" ds:itemID="{F524DB08-BCBF-40EB-91EC-6CDA59B8BA20}">
   <ds:schemaRefs>
     <ds:schemaRef ds:uri="http://schemas.openxmlformats.org/officeDocument/2006/bibliography"/>
   </ds:schemaRefs>

</xml_diff>